<commit_message>
Added missing classes to class diagram
</commit_message>
<xml_diff>
--- a/Documentation/Time Sheet.docx
+++ b/Documentation/Time Sheet.docx
@@ -313,7 +313,7 @@
     </w:p>
     <w:p>
       <w:r>
-        <w:object w:dxaOrig="8497" w:dyaOrig="14941" w14:anchorId="4DBFC572">
+        <w:object w:dxaOrig="9493" w:dyaOrig="14941" w14:anchorId="47034815">
           <v:shapetype id="_x0000_t75" coordsize="21600,21600" o:spt="75" o:preferrelative="t" path="m@4@5l@4@11@9@11@9@5xe" filled="f" stroked="f">
             <v:stroke joinstyle="miter"/>
             <v:formulas>
@@ -333,14 +333,12 @@
             <v:path o:extrusionok="f" gradientshapeok="t" o:connecttype="rect"/>
             <o:lock v:ext="edit" aspectratio="t"/>
           </v:shapetype>
-          <v:shape id="_x0000_i1056" type="#_x0000_t75" style="width:399.45pt;height:702pt" o:ole="">
+          <v:shape id="_x0000_i1030" type="#_x0000_t75" style="width:411.6pt;height:9in" o:ole="">
             <v:imagedata r:id="rId6" o:title=""/>
           </v:shape>
-          <o:OLEObject Type="Embed" ProgID="Visio.Drawing.15" ShapeID="_x0000_i1056" DrawAspect="Content" ObjectID="_1600992016" r:id="rId7"/>
+          <o:OLEObject Type="Embed" ProgID="Visio.Drawing.15" ShapeID="_x0000_i1030" DrawAspect="Content" ObjectID="_1601028651" r:id="rId7"/>
         </w:object>
       </w:r>
-      <w:bookmarkStart w:id="0" w:name="_GoBack"/>
-      <w:bookmarkEnd w:id="0"/>
     </w:p>
     <w:p>
       <w:pPr>
@@ -381,10 +379,10 @@
       </w:pPr>
       <w:r>
         <w:object w:dxaOrig="9012" w:dyaOrig="8701" w14:anchorId="0D5C6026">
-          <v:shape id="_x0000_i1029" type="#_x0000_t75" style="width:450.85pt;height:435.45pt" o:ole="">
+          <v:shape id="_x0000_i1026" type="#_x0000_t75" style="width:451.2pt;height:435.6pt" o:ole="">
             <v:imagedata r:id="rId8" o:title=""/>
           </v:shape>
-          <o:OLEObject Type="Embed" ProgID="Visio.Drawing.15" ShapeID="_x0000_i1029" DrawAspect="Content" ObjectID="_1600992017" r:id="rId9"/>
+          <o:OLEObject Type="Embed" ProgID="Visio.Drawing.15" ShapeID="_x0000_i1026" DrawAspect="Content" ObjectID="_1601028652" r:id="rId9"/>
         </w:object>
       </w:r>
     </w:p>
@@ -404,6 +402,8 @@
         <w:lastRenderedPageBreak/>
         <w:t>Interface Requirements</w:t>
       </w:r>
+      <w:bookmarkStart w:id="0" w:name="_GoBack"/>
+      <w:bookmarkEnd w:id="0"/>
     </w:p>
     <w:p>
       <w:pPr>
@@ -531,10 +531,7 @@
         <w:ind w:left="360"/>
       </w:pPr>
       <w:r>
-        <w:t>The front-end will use Java Server Faces and Prime Faces</w:t>
-      </w:r>
-      <w:r>
-        <w:t xml:space="preserve"> for the user interface.</w:t>
+        <w:t>The front-end will use Java Server Faces and Prime Faces for the user interface.</w:t>
       </w:r>
     </w:p>
     <w:p>
@@ -2262,7 +2259,7 @@
 </file>
 
 <file path=customXml/itemProps1.xml><?xml version="1.0" encoding="utf-8"?>
-<ds:datastoreItem xmlns:ds="http://schemas.openxmlformats.org/officeDocument/2006/customXml" ds:itemID="{07A7FBB9-675F-483F-B41F-522928C70DCD}">
+<ds:datastoreItem xmlns:ds="http://schemas.openxmlformats.org/officeDocument/2006/customXml" ds:itemID="{6E5ED5B3-9D22-4152-8A98-0E308F9B6C41}">
   <ds:schemaRefs>
     <ds:schemaRef ds:uri="http://schemas.openxmlformats.org/officeDocument/2006/bibliography"/>
   </ds:schemaRefs>

</xml_diff>

<commit_message>
Updated time sheet doc
</commit_message>
<xml_diff>
--- a/Documentation/Time Sheet.docx
+++ b/Documentation/Time Sheet.docx
@@ -5,6 +5,7 @@
     <w:p>
       <w:pPr>
         <w:pStyle w:val="Title"/>
+        <w:spacing w:after="240"/>
       </w:pPr>
       <w:r>
         <w:t xml:space="preserve">Time Sheet – Statement of Requirements </w:t>
@@ -15,9 +16,919 @@
         <w:pStyle w:val="Subtitle"/>
       </w:pPr>
       <w:r>
+        <w:t>COMP3910 Assignment 1</w:t>
+      </w:r>
+    </w:p>
+    <w:p>
+      <w:pPr>
+        <w:pStyle w:val="Subtitle"/>
+      </w:pPr>
+      <w:r>
         <w:t>Tony Pacheco &amp; Danny DiIorio</w:t>
       </w:r>
     </w:p>
+    <w:p/>
+    <w:sdt>
+      <w:sdtPr>
+        <w:rPr>
+          <w:rFonts w:asciiTheme="minorHAnsi" w:eastAsiaTheme="minorHAnsi" w:hAnsiTheme="minorHAnsi" w:cstheme="minorBidi"/>
+          <w:color w:val="auto"/>
+          <w:sz w:val="22"/>
+          <w:szCs w:val="22"/>
+          <w:lang w:val="en-CA"/>
+        </w:rPr>
+        <w:id w:val="2002541554"/>
+        <w:docPartObj>
+          <w:docPartGallery w:val="Table of Contents"/>
+          <w:docPartUnique/>
+        </w:docPartObj>
+      </w:sdtPr>
+      <w:sdtEndPr>
+        <w:rPr>
+          <w:b/>
+          <w:bCs/>
+          <w:noProof/>
+        </w:rPr>
+      </w:sdtEndPr>
+      <w:sdtContent>
+        <w:p>
+          <w:pPr>
+            <w:pStyle w:val="TOCHeading"/>
+          </w:pPr>
+          <w:r>
+            <w:t>Table of Contents</w:t>
+          </w:r>
+        </w:p>
+        <w:p>
+          <w:pPr>
+            <w:pStyle w:val="TOC1"/>
+            <w:tabs>
+              <w:tab w:val="left" w:pos="440"/>
+              <w:tab w:val="right" w:leader="dot" w:pos="9350"/>
+            </w:tabs>
+            <w:rPr>
+              <w:rFonts w:eastAsiaTheme="minorEastAsia"/>
+              <w:noProof/>
+              <w:lang w:eastAsia="en-CA"/>
+            </w:rPr>
+          </w:pPr>
+          <w:r>
+            <w:rPr>
+              <w:b/>
+              <w:bCs/>
+              <w:noProof/>
+            </w:rPr>
+            <w:fldChar w:fldCharType="begin"/>
+          </w:r>
+          <w:r>
+            <w:rPr>
+              <w:b/>
+              <w:bCs/>
+              <w:noProof/>
+            </w:rPr>
+            <w:instrText xml:space="preserve"> TOC \o "1-3" \h \z \u </w:instrText>
+          </w:r>
+          <w:r>
+            <w:rPr>
+              <w:b/>
+              <w:bCs/>
+              <w:noProof/>
+            </w:rPr>
+            <w:fldChar w:fldCharType="separate"/>
+          </w:r>
+          <w:hyperlink w:anchor="_Toc527284579" w:history="1">
+            <w:r>
+              <w:rPr>
+                <w:rStyle w:val="Hyperlink"/>
+                <w:noProof/>
+              </w:rPr>
+              <w:t>1.</w:t>
+            </w:r>
+            <w:r>
+              <w:rPr>
+                <w:rFonts w:eastAsiaTheme="minorEastAsia"/>
+                <w:noProof/>
+                <w:lang w:eastAsia="en-CA"/>
+              </w:rPr>
+              <w:tab/>
+            </w:r>
+            <w:r>
+              <w:rPr>
+                <w:rStyle w:val="Hyperlink"/>
+                <w:noProof/>
+              </w:rPr>
+              <w:t>Purpose</w:t>
+            </w:r>
+            <w:r>
+              <w:rPr>
+                <w:noProof/>
+                <w:webHidden/>
+              </w:rPr>
+              <w:tab/>
+            </w:r>
+            <w:r>
+              <w:rPr>
+                <w:noProof/>
+                <w:webHidden/>
+              </w:rPr>
+              <w:fldChar w:fldCharType="begin"/>
+            </w:r>
+            <w:r>
+              <w:rPr>
+                <w:noProof/>
+                <w:webHidden/>
+              </w:rPr>
+              <w:instrText xml:space="preserve"> PAGEREF _Toc527284579 \h </w:instrText>
+            </w:r>
+            <w:r>
+              <w:rPr>
+                <w:noProof/>
+                <w:webHidden/>
+              </w:rPr>
+            </w:r>
+            <w:r>
+              <w:rPr>
+                <w:noProof/>
+                <w:webHidden/>
+              </w:rPr>
+              <w:fldChar w:fldCharType="separate"/>
+            </w:r>
+            <w:r>
+              <w:rPr>
+                <w:noProof/>
+                <w:webHidden/>
+              </w:rPr>
+              <w:t>2</w:t>
+            </w:r>
+            <w:r>
+              <w:rPr>
+                <w:noProof/>
+                <w:webHidden/>
+              </w:rPr>
+              <w:fldChar w:fldCharType="end"/>
+            </w:r>
+          </w:hyperlink>
+        </w:p>
+        <w:p>
+          <w:pPr>
+            <w:pStyle w:val="TOC1"/>
+            <w:tabs>
+              <w:tab w:val="left" w:pos="440"/>
+              <w:tab w:val="right" w:leader="dot" w:pos="9350"/>
+            </w:tabs>
+            <w:rPr>
+              <w:rFonts w:eastAsiaTheme="minorEastAsia"/>
+              <w:noProof/>
+              <w:lang w:eastAsia="en-CA"/>
+            </w:rPr>
+          </w:pPr>
+          <w:hyperlink w:anchor="_Toc527284580" w:history="1">
+            <w:r>
+              <w:rPr>
+                <w:rStyle w:val="Hyperlink"/>
+                <w:noProof/>
+              </w:rPr>
+              <w:t>2.</w:t>
+            </w:r>
+            <w:r>
+              <w:rPr>
+                <w:rFonts w:eastAsiaTheme="minorEastAsia"/>
+                <w:noProof/>
+                <w:lang w:eastAsia="en-CA"/>
+              </w:rPr>
+              <w:tab/>
+            </w:r>
+            <w:r>
+              <w:rPr>
+                <w:rStyle w:val="Hyperlink"/>
+                <w:noProof/>
+              </w:rPr>
+              <w:t>Scope</w:t>
+            </w:r>
+            <w:r>
+              <w:rPr>
+                <w:noProof/>
+                <w:webHidden/>
+              </w:rPr>
+              <w:tab/>
+            </w:r>
+            <w:r>
+              <w:rPr>
+                <w:noProof/>
+                <w:webHidden/>
+              </w:rPr>
+              <w:fldChar w:fldCharType="begin"/>
+            </w:r>
+            <w:r>
+              <w:rPr>
+                <w:noProof/>
+                <w:webHidden/>
+              </w:rPr>
+              <w:instrText xml:space="preserve"> PAGEREF _Toc527284580 \h </w:instrText>
+            </w:r>
+            <w:r>
+              <w:rPr>
+                <w:noProof/>
+                <w:webHidden/>
+              </w:rPr>
+            </w:r>
+            <w:r>
+              <w:rPr>
+                <w:noProof/>
+                <w:webHidden/>
+              </w:rPr>
+              <w:fldChar w:fldCharType="separate"/>
+            </w:r>
+            <w:r>
+              <w:rPr>
+                <w:noProof/>
+                <w:webHidden/>
+              </w:rPr>
+              <w:t>2</w:t>
+            </w:r>
+            <w:r>
+              <w:rPr>
+                <w:noProof/>
+                <w:webHidden/>
+              </w:rPr>
+              <w:fldChar w:fldCharType="end"/>
+            </w:r>
+          </w:hyperlink>
+        </w:p>
+        <w:p>
+          <w:pPr>
+            <w:pStyle w:val="TOC1"/>
+            <w:tabs>
+              <w:tab w:val="left" w:pos="440"/>
+              <w:tab w:val="right" w:leader="dot" w:pos="9350"/>
+            </w:tabs>
+            <w:rPr>
+              <w:rFonts w:eastAsiaTheme="minorEastAsia"/>
+              <w:noProof/>
+              <w:lang w:eastAsia="en-CA"/>
+            </w:rPr>
+          </w:pPr>
+          <w:hyperlink w:anchor="_Toc527284581" w:history="1">
+            <w:r>
+              <w:rPr>
+                <w:rStyle w:val="Hyperlink"/>
+                <w:noProof/>
+              </w:rPr>
+              <w:t>3.</w:t>
+            </w:r>
+            <w:r>
+              <w:rPr>
+                <w:rFonts w:eastAsiaTheme="minorEastAsia"/>
+                <w:noProof/>
+                <w:lang w:eastAsia="en-CA"/>
+              </w:rPr>
+              <w:tab/>
+            </w:r>
+            <w:r>
+              <w:rPr>
+                <w:rStyle w:val="Hyperlink"/>
+                <w:noProof/>
+              </w:rPr>
+              <w:t>Perspective</w:t>
+            </w:r>
+            <w:r>
+              <w:rPr>
+                <w:noProof/>
+                <w:webHidden/>
+              </w:rPr>
+              <w:tab/>
+            </w:r>
+            <w:r>
+              <w:rPr>
+                <w:noProof/>
+                <w:webHidden/>
+              </w:rPr>
+              <w:fldChar w:fldCharType="begin"/>
+            </w:r>
+            <w:r>
+              <w:rPr>
+                <w:noProof/>
+                <w:webHidden/>
+              </w:rPr>
+              <w:instrText xml:space="preserve"> PAGEREF _Toc527284581 \h </w:instrText>
+            </w:r>
+            <w:r>
+              <w:rPr>
+                <w:noProof/>
+                <w:webHidden/>
+              </w:rPr>
+            </w:r>
+            <w:r>
+              <w:rPr>
+                <w:noProof/>
+                <w:webHidden/>
+              </w:rPr>
+              <w:fldChar w:fldCharType="separate"/>
+            </w:r>
+            <w:r>
+              <w:rPr>
+                <w:noProof/>
+                <w:webHidden/>
+              </w:rPr>
+              <w:t>2</w:t>
+            </w:r>
+            <w:r>
+              <w:rPr>
+                <w:noProof/>
+                <w:webHidden/>
+              </w:rPr>
+              <w:fldChar w:fldCharType="end"/>
+            </w:r>
+          </w:hyperlink>
+        </w:p>
+        <w:p>
+          <w:pPr>
+            <w:pStyle w:val="TOC1"/>
+            <w:tabs>
+              <w:tab w:val="left" w:pos="440"/>
+              <w:tab w:val="right" w:leader="dot" w:pos="9350"/>
+            </w:tabs>
+            <w:rPr>
+              <w:rFonts w:eastAsiaTheme="minorEastAsia"/>
+              <w:noProof/>
+              <w:lang w:eastAsia="en-CA"/>
+            </w:rPr>
+          </w:pPr>
+          <w:hyperlink w:anchor="_Toc527284582" w:history="1">
+            <w:r>
+              <w:rPr>
+                <w:rStyle w:val="Hyperlink"/>
+                <w:noProof/>
+              </w:rPr>
+              <w:t>4.</w:t>
+            </w:r>
+            <w:r>
+              <w:rPr>
+                <w:rFonts w:eastAsiaTheme="minorEastAsia"/>
+                <w:noProof/>
+                <w:lang w:eastAsia="en-CA"/>
+              </w:rPr>
+              <w:tab/>
+            </w:r>
+            <w:r>
+              <w:rPr>
+                <w:rStyle w:val="Hyperlink"/>
+                <w:noProof/>
+              </w:rPr>
+              <w:t>Class Diagram</w:t>
+            </w:r>
+            <w:r>
+              <w:rPr>
+                <w:noProof/>
+                <w:webHidden/>
+              </w:rPr>
+              <w:tab/>
+            </w:r>
+            <w:r>
+              <w:rPr>
+                <w:noProof/>
+                <w:webHidden/>
+              </w:rPr>
+              <w:fldChar w:fldCharType="begin"/>
+            </w:r>
+            <w:r>
+              <w:rPr>
+                <w:noProof/>
+                <w:webHidden/>
+              </w:rPr>
+              <w:instrText xml:space="preserve"> PAGEREF _Toc527284582 \h </w:instrText>
+            </w:r>
+            <w:r>
+              <w:rPr>
+                <w:noProof/>
+                <w:webHidden/>
+              </w:rPr>
+            </w:r>
+            <w:r>
+              <w:rPr>
+                <w:noProof/>
+                <w:webHidden/>
+              </w:rPr>
+              <w:fldChar w:fldCharType="separate"/>
+            </w:r>
+            <w:r>
+              <w:rPr>
+                <w:noProof/>
+                <w:webHidden/>
+              </w:rPr>
+              <w:t>3</w:t>
+            </w:r>
+            <w:r>
+              <w:rPr>
+                <w:noProof/>
+                <w:webHidden/>
+              </w:rPr>
+              <w:fldChar w:fldCharType="end"/>
+            </w:r>
+          </w:hyperlink>
+        </w:p>
+        <w:p>
+          <w:pPr>
+            <w:pStyle w:val="TOC1"/>
+            <w:tabs>
+              <w:tab w:val="left" w:pos="440"/>
+              <w:tab w:val="right" w:leader="dot" w:pos="9350"/>
+            </w:tabs>
+            <w:rPr>
+              <w:rFonts w:eastAsiaTheme="minorEastAsia"/>
+              <w:noProof/>
+              <w:lang w:eastAsia="en-CA"/>
+            </w:rPr>
+          </w:pPr>
+          <w:hyperlink w:anchor="_Toc527284583" w:history="1">
+            <w:r>
+              <w:rPr>
+                <w:rStyle w:val="Hyperlink"/>
+                <w:noProof/>
+              </w:rPr>
+              <w:t>5.</w:t>
+            </w:r>
+            <w:r>
+              <w:rPr>
+                <w:rFonts w:eastAsiaTheme="minorEastAsia"/>
+                <w:noProof/>
+                <w:lang w:eastAsia="en-CA"/>
+              </w:rPr>
+              <w:tab/>
+            </w:r>
+            <w:r>
+              <w:rPr>
+                <w:rStyle w:val="Hyperlink"/>
+                <w:noProof/>
+              </w:rPr>
+              <w:t>Use Cases</w:t>
+            </w:r>
+            <w:r>
+              <w:rPr>
+                <w:noProof/>
+                <w:webHidden/>
+              </w:rPr>
+              <w:tab/>
+            </w:r>
+            <w:r>
+              <w:rPr>
+                <w:noProof/>
+                <w:webHidden/>
+              </w:rPr>
+              <w:fldChar w:fldCharType="begin"/>
+            </w:r>
+            <w:r>
+              <w:rPr>
+                <w:noProof/>
+                <w:webHidden/>
+              </w:rPr>
+              <w:instrText xml:space="preserve"> PAGEREF _Toc527284583 \h </w:instrText>
+            </w:r>
+            <w:r>
+              <w:rPr>
+                <w:noProof/>
+                <w:webHidden/>
+              </w:rPr>
+            </w:r>
+            <w:r>
+              <w:rPr>
+                <w:noProof/>
+                <w:webHidden/>
+              </w:rPr>
+              <w:fldChar w:fldCharType="separate"/>
+            </w:r>
+            <w:r>
+              <w:rPr>
+                <w:noProof/>
+                <w:webHidden/>
+              </w:rPr>
+              <w:t>4</w:t>
+            </w:r>
+            <w:r>
+              <w:rPr>
+                <w:noProof/>
+                <w:webHidden/>
+              </w:rPr>
+              <w:fldChar w:fldCharType="end"/>
+            </w:r>
+          </w:hyperlink>
+        </w:p>
+        <w:p>
+          <w:pPr>
+            <w:pStyle w:val="TOC1"/>
+            <w:tabs>
+              <w:tab w:val="left" w:pos="440"/>
+              <w:tab w:val="right" w:leader="dot" w:pos="9350"/>
+            </w:tabs>
+            <w:rPr>
+              <w:rFonts w:eastAsiaTheme="minorEastAsia"/>
+              <w:noProof/>
+              <w:lang w:eastAsia="en-CA"/>
+            </w:rPr>
+          </w:pPr>
+          <w:hyperlink w:anchor="_Toc527284584" w:history="1">
+            <w:r>
+              <w:rPr>
+                <w:rStyle w:val="Hyperlink"/>
+                <w:noProof/>
+              </w:rPr>
+              <w:t>6.</w:t>
+            </w:r>
+            <w:r>
+              <w:rPr>
+                <w:rFonts w:eastAsiaTheme="minorEastAsia"/>
+                <w:noProof/>
+                <w:lang w:eastAsia="en-CA"/>
+              </w:rPr>
+              <w:tab/>
+            </w:r>
+            <w:r>
+              <w:rPr>
+                <w:rStyle w:val="Hyperlink"/>
+                <w:noProof/>
+              </w:rPr>
+              <w:t>Interface Requirements</w:t>
+            </w:r>
+            <w:r>
+              <w:rPr>
+                <w:noProof/>
+                <w:webHidden/>
+              </w:rPr>
+              <w:tab/>
+            </w:r>
+            <w:r>
+              <w:rPr>
+                <w:noProof/>
+                <w:webHidden/>
+              </w:rPr>
+              <w:fldChar w:fldCharType="begin"/>
+            </w:r>
+            <w:r>
+              <w:rPr>
+                <w:noProof/>
+                <w:webHidden/>
+              </w:rPr>
+              <w:instrText xml:space="preserve"> PAGEREF _Toc527284584 \h </w:instrText>
+            </w:r>
+            <w:r>
+              <w:rPr>
+                <w:noProof/>
+                <w:webHidden/>
+              </w:rPr>
+            </w:r>
+            <w:r>
+              <w:rPr>
+                <w:noProof/>
+                <w:webHidden/>
+              </w:rPr>
+              <w:fldChar w:fldCharType="separate"/>
+            </w:r>
+            <w:r>
+              <w:rPr>
+                <w:noProof/>
+                <w:webHidden/>
+              </w:rPr>
+              <w:t>5</w:t>
+            </w:r>
+            <w:r>
+              <w:rPr>
+                <w:noProof/>
+                <w:webHidden/>
+              </w:rPr>
+              <w:fldChar w:fldCharType="end"/>
+            </w:r>
+          </w:hyperlink>
+        </w:p>
+        <w:p>
+          <w:pPr>
+            <w:pStyle w:val="TOC2"/>
+            <w:rPr>
+              <w:rFonts w:eastAsiaTheme="minorEastAsia"/>
+              <w:noProof/>
+              <w:lang w:eastAsia="en-CA"/>
+            </w:rPr>
+          </w:pPr>
+          <w:hyperlink w:anchor="_Toc527284585" w:history="1">
+            <w:r>
+              <w:rPr>
+                <w:rStyle w:val="Hyperlink"/>
+                <w:noProof/>
+              </w:rPr>
+              <w:t>General Users</w:t>
+            </w:r>
+            <w:r>
+              <w:rPr>
+                <w:noProof/>
+                <w:webHidden/>
+              </w:rPr>
+              <w:tab/>
+            </w:r>
+            <w:r>
+              <w:rPr>
+                <w:noProof/>
+                <w:webHidden/>
+              </w:rPr>
+              <w:fldChar w:fldCharType="begin"/>
+            </w:r>
+            <w:r>
+              <w:rPr>
+                <w:noProof/>
+                <w:webHidden/>
+              </w:rPr>
+              <w:instrText xml:space="preserve"> PAGEREF _Toc527284585 \h </w:instrText>
+            </w:r>
+            <w:r>
+              <w:rPr>
+                <w:noProof/>
+                <w:webHidden/>
+              </w:rPr>
+            </w:r>
+            <w:r>
+              <w:rPr>
+                <w:noProof/>
+                <w:webHidden/>
+              </w:rPr>
+              <w:fldChar w:fldCharType="separate"/>
+            </w:r>
+            <w:r>
+              <w:rPr>
+                <w:noProof/>
+                <w:webHidden/>
+              </w:rPr>
+              <w:t>5</w:t>
+            </w:r>
+            <w:r>
+              <w:rPr>
+                <w:noProof/>
+                <w:webHidden/>
+              </w:rPr>
+              <w:fldChar w:fldCharType="end"/>
+            </w:r>
+          </w:hyperlink>
+        </w:p>
+        <w:p>
+          <w:pPr>
+            <w:pStyle w:val="TOC2"/>
+            <w:rPr>
+              <w:rFonts w:eastAsiaTheme="minorEastAsia"/>
+              <w:noProof/>
+              <w:lang w:eastAsia="en-CA"/>
+            </w:rPr>
+          </w:pPr>
+          <w:hyperlink w:anchor="_Toc527284586" w:history="1">
+            <w:r>
+              <w:rPr>
+                <w:rStyle w:val="Hyperlink"/>
+                <w:noProof/>
+              </w:rPr>
+              <w:t>Administrators</w:t>
+            </w:r>
+            <w:r>
+              <w:rPr>
+                <w:noProof/>
+                <w:webHidden/>
+              </w:rPr>
+              <w:tab/>
+            </w:r>
+            <w:r>
+              <w:rPr>
+                <w:noProof/>
+                <w:webHidden/>
+              </w:rPr>
+              <w:fldChar w:fldCharType="begin"/>
+            </w:r>
+            <w:r>
+              <w:rPr>
+                <w:noProof/>
+                <w:webHidden/>
+              </w:rPr>
+              <w:instrText xml:space="preserve"> PAGEREF _Toc527284586 \h </w:instrText>
+            </w:r>
+            <w:r>
+              <w:rPr>
+                <w:noProof/>
+                <w:webHidden/>
+              </w:rPr>
+            </w:r>
+            <w:r>
+              <w:rPr>
+                <w:noProof/>
+                <w:webHidden/>
+              </w:rPr>
+              <w:fldChar w:fldCharType="separate"/>
+            </w:r>
+            <w:r>
+              <w:rPr>
+                <w:noProof/>
+                <w:webHidden/>
+              </w:rPr>
+              <w:t>5</w:t>
+            </w:r>
+            <w:r>
+              <w:rPr>
+                <w:noProof/>
+                <w:webHidden/>
+              </w:rPr>
+              <w:fldChar w:fldCharType="end"/>
+            </w:r>
+          </w:hyperlink>
+        </w:p>
+        <w:p>
+          <w:pPr>
+            <w:pStyle w:val="TOC1"/>
+            <w:tabs>
+              <w:tab w:val="left" w:pos="440"/>
+              <w:tab w:val="right" w:leader="dot" w:pos="9350"/>
+            </w:tabs>
+            <w:rPr>
+              <w:rFonts w:eastAsiaTheme="minorEastAsia"/>
+              <w:noProof/>
+              <w:lang w:eastAsia="en-CA"/>
+            </w:rPr>
+          </w:pPr>
+          <w:hyperlink w:anchor="_Toc527284587" w:history="1">
+            <w:r>
+              <w:rPr>
+                <w:rStyle w:val="Hyperlink"/>
+                <w:noProof/>
+              </w:rPr>
+              <w:t>7.</w:t>
+            </w:r>
+            <w:r>
+              <w:rPr>
+                <w:rFonts w:eastAsiaTheme="minorEastAsia"/>
+                <w:noProof/>
+                <w:lang w:eastAsia="en-CA"/>
+              </w:rPr>
+              <w:tab/>
+            </w:r>
+            <w:r>
+              <w:rPr>
+                <w:rStyle w:val="Hyperlink"/>
+                <w:noProof/>
+              </w:rPr>
+              <w:t>Operating Environment</w:t>
+            </w:r>
+            <w:r>
+              <w:rPr>
+                <w:noProof/>
+                <w:webHidden/>
+              </w:rPr>
+              <w:tab/>
+            </w:r>
+            <w:r>
+              <w:rPr>
+                <w:noProof/>
+                <w:webHidden/>
+              </w:rPr>
+              <w:fldChar w:fldCharType="begin"/>
+            </w:r>
+            <w:r>
+              <w:rPr>
+                <w:noProof/>
+                <w:webHidden/>
+              </w:rPr>
+              <w:instrText xml:space="preserve"> PAGEREF _Toc527284587 \h </w:instrText>
+            </w:r>
+            <w:r>
+              <w:rPr>
+                <w:noProof/>
+                <w:webHidden/>
+              </w:rPr>
+            </w:r>
+            <w:r>
+              <w:rPr>
+                <w:noProof/>
+                <w:webHidden/>
+              </w:rPr>
+              <w:fldChar w:fldCharType="separate"/>
+            </w:r>
+            <w:r>
+              <w:rPr>
+                <w:noProof/>
+                <w:webHidden/>
+              </w:rPr>
+              <w:t>5</w:t>
+            </w:r>
+            <w:r>
+              <w:rPr>
+                <w:noProof/>
+                <w:webHidden/>
+              </w:rPr>
+              <w:fldChar w:fldCharType="end"/>
+            </w:r>
+          </w:hyperlink>
+        </w:p>
+        <w:p>
+          <w:pPr>
+            <w:pStyle w:val="TOC1"/>
+            <w:tabs>
+              <w:tab w:val="left" w:pos="440"/>
+              <w:tab w:val="right" w:leader="dot" w:pos="9350"/>
+            </w:tabs>
+            <w:rPr>
+              <w:rFonts w:eastAsiaTheme="minorEastAsia"/>
+              <w:noProof/>
+              <w:lang w:eastAsia="en-CA"/>
+            </w:rPr>
+          </w:pPr>
+          <w:hyperlink w:anchor="_Toc527284588" w:history="1">
+            <w:r>
+              <w:rPr>
+                <w:rStyle w:val="Hyperlink"/>
+                <w:noProof/>
+              </w:rPr>
+              <w:t>8.</w:t>
+            </w:r>
+            <w:r>
+              <w:rPr>
+                <w:rFonts w:eastAsiaTheme="minorEastAsia"/>
+                <w:noProof/>
+                <w:lang w:eastAsia="en-CA"/>
+              </w:rPr>
+              <w:tab/>
+            </w:r>
+            <w:r>
+              <w:rPr>
+                <w:rStyle w:val="Hyperlink"/>
+                <w:noProof/>
+              </w:rPr>
+              <w:t>UI Mock-ups</w:t>
+            </w:r>
+            <w:r>
+              <w:rPr>
+                <w:noProof/>
+                <w:webHidden/>
+              </w:rPr>
+              <w:tab/>
+            </w:r>
+            <w:r>
+              <w:rPr>
+                <w:noProof/>
+                <w:webHidden/>
+              </w:rPr>
+              <w:fldChar w:fldCharType="begin"/>
+            </w:r>
+            <w:r>
+              <w:rPr>
+                <w:noProof/>
+                <w:webHidden/>
+              </w:rPr>
+              <w:instrText xml:space="preserve"> PAGEREF _Toc527284588 \h </w:instrText>
+            </w:r>
+            <w:r>
+              <w:rPr>
+                <w:noProof/>
+                <w:webHidden/>
+              </w:rPr>
+            </w:r>
+            <w:r>
+              <w:rPr>
+                <w:noProof/>
+                <w:webHidden/>
+              </w:rPr>
+              <w:fldChar w:fldCharType="separate"/>
+            </w:r>
+            <w:r>
+              <w:rPr>
+                <w:noProof/>
+                <w:webHidden/>
+              </w:rPr>
+              <w:t>5</w:t>
+            </w:r>
+            <w:r>
+              <w:rPr>
+                <w:noProof/>
+                <w:webHidden/>
+              </w:rPr>
+              <w:fldChar w:fldCharType="end"/>
+            </w:r>
+          </w:hyperlink>
+        </w:p>
+        <w:p>
+          <w:r>
+            <w:rPr>
+              <w:b/>
+              <w:bCs/>
+              <w:noProof/>
+            </w:rPr>
+            <w:fldChar w:fldCharType="end"/>
+          </w:r>
+        </w:p>
+      </w:sdtContent>
+    </w:sdt>
+    <w:p/>
+    <w:p/>
+    <w:p/>
+    <w:p/>
+    <w:p/>
+    <w:p/>
+    <w:p/>
+    <w:p/>
+    <w:p/>
+    <w:p/>
+    <w:p/>
+    <w:p/>
     <w:p/>
     <w:p>
       <w:pPr>
@@ -26,10 +937,16 @@
           <w:ilvl w:val="0"/>
           <w:numId w:val="2"/>
         </w:numPr>
-      </w:pPr>
-      <w:r>
+        <w:spacing w:after="240"/>
+      </w:pPr>
+      <w:bookmarkStart w:id="0" w:name="_Toc527284579"/>
+      <w:bookmarkStart w:id="1" w:name="_GoBack"/>
+      <w:bookmarkEnd w:id="1"/>
+      <w:r>
+        <w:lastRenderedPageBreak/>
         <w:t>Purpose</w:t>
       </w:r>
+      <w:bookmarkEnd w:id="0"/>
     </w:p>
     <w:p>
       <w:pPr>
@@ -38,11 +955,6 @@
       <w:r>
         <w:t>The Timesheet application will be an online system which allows users to login and access/edit workplace timesheets and allows an administrator to manage the user’s accounts.</w:t>
       </w:r>
-    </w:p>
-    <w:p>
-      <w:pPr>
-        <w:pStyle w:val="ListParagraph"/>
-      </w:pPr>
     </w:p>
     <w:p>
       <w:pPr>
@@ -51,10 +963,13 @@
           <w:ilvl w:val="0"/>
           <w:numId w:val="2"/>
         </w:numPr>
-      </w:pPr>
+        <w:spacing w:after="240"/>
+      </w:pPr>
+      <w:bookmarkStart w:id="2" w:name="_Toc527284580"/>
       <w:r>
         <w:t>Scope</w:t>
       </w:r>
+      <w:bookmarkEnd w:id="2"/>
     </w:p>
     <w:p>
       <w:pPr>
@@ -83,10 +998,13 @@
           <w:ilvl w:val="0"/>
           <w:numId w:val="2"/>
         </w:numPr>
-      </w:pPr>
+        <w:spacing w:after="240"/>
+      </w:pPr>
+      <w:bookmarkStart w:id="3" w:name="_Toc527284581"/>
       <w:r>
         <w:t>Perspective</w:t>
       </w:r>
+      <w:bookmarkEnd w:id="3"/>
     </w:p>
     <w:p>
       <w:pPr>
@@ -312,8 +1230,41 @@
       </w:r>
     </w:p>
     <w:p>
-      <w:r>
-        <w:object w:dxaOrig="9493" w:dyaOrig="14941" w14:anchorId="47034815">
+      <w:pPr>
+        <w:pStyle w:val="ListParagraph"/>
+        <w:ind w:left="2160"/>
+      </w:pPr>
+    </w:p>
+    <w:p>
+      <w:pPr>
+        <w:pStyle w:val="ListParagraph"/>
+        <w:ind w:left="2160"/>
+      </w:pPr>
+    </w:p>
+    <w:p>
+      <w:pPr>
+        <w:pStyle w:val="ListParagraph"/>
+        <w:ind w:left="2160"/>
+      </w:pPr>
+    </w:p>
+    <w:p>
+      <w:pPr>
+        <w:pStyle w:val="Heading1"/>
+        <w:numPr>
+          <w:ilvl w:val="0"/>
+          <w:numId w:val="12"/>
+        </w:numPr>
+      </w:pPr>
+      <w:bookmarkStart w:id="4" w:name="_Toc527284582"/>
+      <w:r>
+        <w:lastRenderedPageBreak/>
+        <w:t>Class Diagram</w:t>
+      </w:r>
+      <w:bookmarkEnd w:id="4"/>
+    </w:p>
+    <w:p>
+      <w:r>
+        <w:object w:dxaOrig="9493" w:dyaOrig="14941" w14:anchorId="38BEE1EC">
           <v:shapetype id="_x0000_t75" coordsize="21600,21600" o:spt="75" o:preferrelative="t" path="m@4@5l@4@11@9@11@9@5xe" filled="f" stroked="f">
             <v:stroke joinstyle="miter"/>
             <v:formulas>
@@ -333,10 +1284,10 @@
             <v:path o:extrusionok="f" gradientshapeok="t" o:connecttype="rect"/>
             <o:lock v:ext="edit" aspectratio="t"/>
           </v:shapetype>
-          <v:shape id="_x0000_i1030" type="#_x0000_t75" style="width:411.6pt;height:9in" o:ole="">
+          <v:shape id="_x0000_i1028" type="#_x0000_t75" style="width:411.7pt;height:629.65pt" o:ole="">
             <v:imagedata r:id="rId6" o:title=""/>
           </v:shape>
-          <o:OLEObject Type="Embed" ProgID="Visio.Drawing.15" ShapeID="_x0000_i1030" DrawAspect="Content" ObjectID="_1601028651" r:id="rId7"/>
+          <o:OLEObject Type="Embed" ProgID="Visio.Drawing.15" ShapeID="_x0000_i1028" DrawAspect="Content" ObjectID="_1601030766" r:id="rId7"/>
         </w:object>
       </w:r>
     </w:p>
@@ -345,13 +1296,17 @@
         <w:pStyle w:val="Heading1"/>
         <w:numPr>
           <w:ilvl w:val="0"/>
-          <w:numId w:val="2"/>
+          <w:numId w:val="12"/>
         </w:numPr>
-      </w:pPr>
+        <w:spacing w:after="240"/>
+        <w:ind w:left="709" w:hanging="425"/>
+      </w:pPr>
+      <w:bookmarkStart w:id="5" w:name="_Toc527284583"/>
       <w:r>
         <w:lastRenderedPageBreak/>
         <w:t>Use Cases</w:t>
       </w:r>
+      <w:bookmarkEnd w:id="5"/>
     </w:p>
     <w:p>
       <w:pPr>
@@ -364,7 +1319,13 @@
         <w:t>settings and</w:t>
       </w:r>
       <w:r>
-        <w:t xml:space="preserve"> create and edit their own timesheets. Administrators will be able to anything that general users can do, as well as manage the creation</w:t>
+        <w:t xml:space="preserve"> create and edit their own timesheets. Administrators will be able to </w:t>
+      </w:r>
+      <w:r>
+        <w:t xml:space="preserve">do </w:t>
+      </w:r>
+      <w:r>
+        <w:t>anything that general users can do, as well as manage the creation</w:t>
       </w:r>
       <w:r>
         <w:t xml:space="preserve">, modification, and </w:t>
@@ -378,11 +1339,11 @@
         <w:ind w:left="720"/>
       </w:pPr>
       <w:r>
-        <w:object w:dxaOrig="9012" w:dyaOrig="8701" w14:anchorId="0D5C6026">
-          <v:shape id="_x0000_i1026" type="#_x0000_t75" style="width:451.2pt;height:435.6pt" o:ole="">
+        <w:object w:dxaOrig="9019" w:dyaOrig="8692" w14:anchorId="0D5C6026">
+          <v:shape id="_x0000_i1026" type="#_x0000_t75" style="width:451.65pt;height:435.25pt" o:ole="">
             <v:imagedata r:id="rId8" o:title=""/>
           </v:shape>
-          <o:OLEObject Type="Embed" ProgID="Visio.Drawing.15" ShapeID="_x0000_i1026" DrawAspect="Content" ObjectID="_1601028652" r:id="rId9"/>
+          <o:OLEObject Type="Embed" ProgID="Visio.Drawing.15" ShapeID="_x0000_i1026" DrawAspect="Content" ObjectID="_1601030767" r:id="rId9"/>
         </w:object>
       </w:r>
     </w:p>
@@ -395,24 +1356,28 @@
         <w:pStyle w:val="Heading1"/>
         <w:numPr>
           <w:ilvl w:val="0"/>
-          <w:numId w:val="2"/>
+          <w:numId w:val="13"/>
         </w:numPr>
-      </w:pPr>
+        <w:spacing w:after="240"/>
+        <w:ind w:left="709" w:hanging="425"/>
+      </w:pPr>
+      <w:bookmarkStart w:id="6" w:name="_Toc527284584"/>
       <w:r>
         <w:lastRenderedPageBreak/>
         <w:t>Interface Requirements</w:t>
       </w:r>
-      <w:bookmarkStart w:id="0" w:name="_GoBack"/>
-      <w:bookmarkEnd w:id="0"/>
+      <w:bookmarkEnd w:id="6"/>
     </w:p>
     <w:p>
       <w:pPr>
         <w:pStyle w:val="Heading2"/>
         <w:ind w:left="720"/>
       </w:pPr>
+      <w:bookmarkStart w:id="7" w:name="_Toc527284585"/>
       <w:r>
         <w:t>General Users</w:t>
       </w:r>
+      <w:bookmarkEnd w:id="7"/>
     </w:p>
     <w:p>
       <w:pPr>
@@ -476,11 +1441,15 @@
       </w:pPr>
       <w:r>
         <w:tab/>
+      </w:r>
+      <w:bookmarkStart w:id="8" w:name="_Toc527284586"/>
+      <w:r>
         <w:t>Administ</w:t>
       </w:r>
       <w:r>
         <w:t>rators</w:t>
       </w:r>
+      <w:bookmarkEnd w:id="8"/>
     </w:p>
     <w:p>
       <w:pPr>
@@ -511,12 +1480,16 @@
         <w:pStyle w:val="Heading1"/>
         <w:numPr>
           <w:ilvl w:val="0"/>
-          <w:numId w:val="2"/>
+          <w:numId w:val="13"/>
         </w:numPr>
-      </w:pPr>
+        <w:spacing w:after="240"/>
+        <w:ind w:left="709" w:hanging="425"/>
+      </w:pPr>
+      <w:bookmarkStart w:id="9" w:name="_Toc527284587"/>
       <w:r>
         <w:t>Operating Environment</w:t>
       </w:r>
+      <w:bookmarkEnd w:id="9"/>
     </w:p>
     <w:p>
       <w:pPr>
@@ -542,10 +1515,33 @@
         <w:t xml:space="preserve">The management of the state of the application, and communication between the mock-database and the user interface will be implemented using Java Beans </w:t>
       </w:r>
     </w:p>
-    <w:p/>
+    <w:p>
+      <w:pPr>
+        <w:pStyle w:val="Heading1"/>
+        <w:numPr>
+          <w:ilvl w:val="0"/>
+          <w:numId w:val="13"/>
+        </w:numPr>
+        <w:spacing w:after="240"/>
+        <w:ind w:left="709" w:hanging="425"/>
+      </w:pPr>
+      <w:bookmarkStart w:id="10" w:name="_Toc527284588"/>
+      <w:r>
+        <w:t>UI Mock-ups</w:t>
+      </w:r>
+      <w:bookmarkEnd w:id="10"/>
+    </w:p>
+    <w:p>
+      <w:pPr>
+        <w:ind w:left="284"/>
+      </w:pPr>
+      <w:r>
+        <w:t>See image accompanying this document.</w:t>
+      </w:r>
+    </w:p>
     <w:sectPr>
       <w:pgSz w:w="12240" w:h="15840"/>
-      <w:pgMar w:top="1440" w:right="1440" w:bottom="1440" w:left="1440" w:header="708" w:footer="708" w:gutter="0"/>
+      <w:pgMar w:top="1276" w:right="1440" w:bottom="1440" w:left="1440" w:header="708" w:footer="708" w:gutter="0"/>
       <w:cols w:space="708"/>
       <w:docGrid w:linePitch="360"/>
     </w:sectPr>
@@ -902,7 +1898,7 @@
   <w:abstractNum w:abstractNumId="4" w15:restartNumberingAfterBreak="0">
     <w:nsid w:val="23F77FE4"/>
     <w:multiLevelType w:val="hybridMultilevel"/>
-    <w:tmpl w:val="113EF4CE"/>
+    <w:tmpl w:val="9ADA35F6"/>
     <w:lvl w:ilvl="0" w:tplc="1009000F">
       <w:start w:val="1"/>
       <w:numFmt w:val="decimal"/>
@@ -1072,6 +2068,270 @@
     </w:lvl>
   </w:abstractNum>
   <w:abstractNum w:abstractNumId="6" w15:restartNumberingAfterBreak="0">
+    <w:nsid w:val="37546244"/>
+    <w:multiLevelType w:val="hybridMultilevel"/>
+    <w:tmpl w:val="F9782B38"/>
+    <w:lvl w:ilvl="0" w:tplc="23945CB8">
+      <w:start w:val="4"/>
+      <w:numFmt w:val="decimal"/>
+      <w:lvlText w:val="%1."/>
+      <w:lvlJc w:val="left"/>
+      <w:pPr>
+        <w:ind w:left="1080" w:hanging="360"/>
+      </w:pPr>
+      <w:rPr>
+        <w:rFonts w:hint="default"/>
+      </w:rPr>
+    </w:lvl>
+    <w:lvl w:ilvl="1" w:tplc="10090019" w:tentative="1">
+      <w:start w:val="1"/>
+      <w:numFmt w:val="lowerLetter"/>
+      <w:lvlText w:val="%2."/>
+      <w:lvlJc w:val="left"/>
+      <w:pPr>
+        <w:ind w:left="1440" w:hanging="360"/>
+      </w:pPr>
+    </w:lvl>
+    <w:lvl w:ilvl="2" w:tplc="1009001B" w:tentative="1">
+      <w:start w:val="1"/>
+      <w:numFmt w:val="lowerRoman"/>
+      <w:lvlText w:val="%3."/>
+      <w:lvlJc w:val="right"/>
+      <w:pPr>
+        <w:ind w:left="2160" w:hanging="180"/>
+      </w:pPr>
+    </w:lvl>
+    <w:lvl w:ilvl="3" w:tplc="1009000F" w:tentative="1">
+      <w:start w:val="1"/>
+      <w:numFmt w:val="decimal"/>
+      <w:lvlText w:val="%4."/>
+      <w:lvlJc w:val="left"/>
+      <w:pPr>
+        <w:ind w:left="2880" w:hanging="360"/>
+      </w:pPr>
+    </w:lvl>
+    <w:lvl w:ilvl="4" w:tplc="10090019" w:tentative="1">
+      <w:start w:val="1"/>
+      <w:numFmt w:val="lowerLetter"/>
+      <w:lvlText w:val="%5."/>
+      <w:lvlJc w:val="left"/>
+      <w:pPr>
+        <w:ind w:left="3600" w:hanging="360"/>
+      </w:pPr>
+    </w:lvl>
+    <w:lvl w:ilvl="5" w:tplc="1009001B" w:tentative="1">
+      <w:start w:val="1"/>
+      <w:numFmt w:val="lowerRoman"/>
+      <w:lvlText w:val="%6."/>
+      <w:lvlJc w:val="right"/>
+      <w:pPr>
+        <w:ind w:left="4320" w:hanging="180"/>
+      </w:pPr>
+    </w:lvl>
+    <w:lvl w:ilvl="6" w:tplc="1009000F" w:tentative="1">
+      <w:start w:val="1"/>
+      <w:numFmt w:val="decimal"/>
+      <w:lvlText w:val="%7."/>
+      <w:lvlJc w:val="left"/>
+      <w:pPr>
+        <w:ind w:left="5040" w:hanging="360"/>
+      </w:pPr>
+    </w:lvl>
+    <w:lvl w:ilvl="7" w:tplc="10090019" w:tentative="1">
+      <w:start w:val="1"/>
+      <w:numFmt w:val="lowerLetter"/>
+      <w:lvlText w:val="%8."/>
+      <w:lvlJc w:val="left"/>
+      <w:pPr>
+        <w:ind w:left="5760" w:hanging="360"/>
+      </w:pPr>
+    </w:lvl>
+    <w:lvl w:ilvl="8" w:tplc="1009001B" w:tentative="1">
+      <w:start w:val="1"/>
+      <w:numFmt w:val="lowerRoman"/>
+      <w:lvlText w:val="%9."/>
+      <w:lvlJc w:val="right"/>
+      <w:pPr>
+        <w:ind w:left="6480" w:hanging="180"/>
+      </w:pPr>
+    </w:lvl>
+  </w:abstractNum>
+  <w:abstractNum w:abstractNumId="7" w15:restartNumberingAfterBreak="0">
+    <w:nsid w:val="54D70483"/>
+    <w:multiLevelType w:val="hybridMultilevel"/>
+    <w:tmpl w:val="5BECC470"/>
+    <w:lvl w:ilvl="0" w:tplc="1009000F">
+      <w:start w:val="1"/>
+      <w:numFmt w:val="decimal"/>
+      <w:lvlText w:val="%1."/>
+      <w:lvlJc w:val="left"/>
+      <w:pPr>
+        <w:ind w:left="1080" w:hanging="360"/>
+      </w:pPr>
+    </w:lvl>
+    <w:lvl w:ilvl="1" w:tplc="10090019">
+      <w:start w:val="1"/>
+      <w:numFmt w:val="lowerLetter"/>
+      <w:lvlText w:val="%2."/>
+      <w:lvlJc w:val="left"/>
+      <w:pPr>
+        <w:ind w:left="1800" w:hanging="360"/>
+      </w:pPr>
+    </w:lvl>
+    <w:lvl w:ilvl="2" w:tplc="1009001B" w:tentative="1">
+      <w:start w:val="1"/>
+      <w:numFmt w:val="lowerRoman"/>
+      <w:lvlText w:val="%3."/>
+      <w:lvlJc w:val="right"/>
+      <w:pPr>
+        <w:ind w:left="2520" w:hanging="180"/>
+      </w:pPr>
+    </w:lvl>
+    <w:lvl w:ilvl="3" w:tplc="1009000F" w:tentative="1">
+      <w:start w:val="1"/>
+      <w:numFmt w:val="decimal"/>
+      <w:lvlText w:val="%4."/>
+      <w:lvlJc w:val="left"/>
+      <w:pPr>
+        <w:ind w:left="3240" w:hanging="360"/>
+      </w:pPr>
+    </w:lvl>
+    <w:lvl w:ilvl="4" w:tplc="10090019" w:tentative="1">
+      <w:start w:val="1"/>
+      <w:numFmt w:val="lowerLetter"/>
+      <w:lvlText w:val="%5."/>
+      <w:lvlJc w:val="left"/>
+      <w:pPr>
+        <w:ind w:left="3960" w:hanging="360"/>
+      </w:pPr>
+    </w:lvl>
+    <w:lvl w:ilvl="5" w:tplc="1009001B" w:tentative="1">
+      <w:start w:val="1"/>
+      <w:numFmt w:val="lowerRoman"/>
+      <w:lvlText w:val="%6."/>
+      <w:lvlJc w:val="right"/>
+      <w:pPr>
+        <w:ind w:left="4680" w:hanging="180"/>
+      </w:pPr>
+    </w:lvl>
+    <w:lvl w:ilvl="6" w:tplc="1009000F" w:tentative="1">
+      <w:start w:val="1"/>
+      <w:numFmt w:val="decimal"/>
+      <w:lvlText w:val="%7."/>
+      <w:lvlJc w:val="left"/>
+      <w:pPr>
+        <w:ind w:left="5400" w:hanging="360"/>
+      </w:pPr>
+    </w:lvl>
+    <w:lvl w:ilvl="7" w:tplc="10090019" w:tentative="1">
+      <w:start w:val="1"/>
+      <w:numFmt w:val="lowerLetter"/>
+      <w:lvlText w:val="%8."/>
+      <w:lvlJc w:val="left"/>
+      <w:pPr>
+        <w:ind w:left="6120" w:hanging="360"/>
+      </w:pPr>
+    </w:lvl>
+    <w:lvl w:ilvl="8" w:tplc="1009001B" w:tentative="1">
+      <w:start w:val="1"/>
+      <w:numFmt w:val="lowerRoman"/>
+      <w:lvlText w:val="%9."/>
+      <w:lvlJc w:val="right"/>
+      <w:pPr>
+        <w:ind w:left="6840" w:hanging="180"/>
+      </w:pPr>
+    </w:lvl>
+  </w:abstractNum>
+  <w:abstractNum w:abstractNumId="8" w15:restartNumberingAfterBreak="0">
+    <w:nsid w:val="64170F54"/>
+    <w:multiLevelType w:val="hybridMultilevel"/>
+    <w:tmpl w:val="4530953A"/>
+    <w:lvl w:ilvl="0" w:tplc="BAD89998">
+      <w:start w:val="6"/>
+      <w:numFmt w:val="decimal"/>
+      <w:lvlText w:val="%1."/>
+      <w:lvlJc w:val="left"/>
+      <w:pPr>
+        <w:ind w:left="1080" w:hanging="360"/>
+      </w:pPr>
+      <w:rPr>
+        <w:rFonts w:hint="default"/>
+      </w:rPr>
+    </w:lvl>
+    <w:lvl w:ilvl="1" w:tplc="10090019" w:tentative="1">
+      <w:start w:val="1"/>
+      <w:numFmt w:val="lowerLetter"/>
+      <w:lvlText w:val="%2."/>
+      <w:lvlJc w:val="left"/>
+      <w:pPr>
+        <w:ind w:left="1440" w:hanging="360"/>
+      </w:pPr>
+    </w:lvl>
+    <w:lvl w:ilvl="2" w:tplc="1009001B" w:tentative="1">
+      <w:start w:val="1"/>
+      <w:numFmt w:val="lowerRoman"/>
+      <w:lvlText w:val="%3."/>
+      <w:lvlJc w:val="right"/>
+      <w:pPr>
+        <w:ind w:left="2160" w:hanging="180"/>
+      </w:pPr>
+    </w:lvl>
+    <w:lvl w:ilvl="3" w:tplc="1009000F" w:tentative="1">
+      <w:start w:val="1"/>
+      <w:numFmt w:val="decimal"/>
+      <w:lvlText w:val="%4."/>
+      <w:lvlJc w:val="left"/>
+      <w:pPr>
+        <w:ind w:left="2880" w:hanging="360"/>
+      </w:pPr>
+    </w:lvl>
+    <w:lvl w:ilvl="4" w:tplc="10090019" w:tentative="1">
+      <w:start w:val="1"/>
+      <w:numFmt w:val="lowerLetter"/>
+      <w:lvlText w:val="%5."/>
+      <w:lvlJc w:val="left"/>
+      <w:pPr>
+        <w:ind w:left="3600" w:hanging="360"/>
+      </w:pPr>
+    </w:lvl>
+    <w:lvl w:ilvl="5" w:tplc="1009001B" w:tentative="1">
+      <w:start w:val="1"/>
+      <w:numFmt w:val="lowerRoman"/>
+      <w:lvlText w:val="%6."/>
+      <w:lvlJc w:val="right"/>
+      <w:pPr>
+        <w:ind w:left="4320" w:hanging="180"/>
+      </w:pPr>
+    </w:lvl>
+    <w:lvl w:ilvl="6" w:tplc="1009000F" w:tentative="1">
+      <w:start w:val="1"/>
+      <w:numFmt w:val="decimal"/>
+      <w:lvlText w:val="%7."/>
+      <w:lvlJc w:val="left"/>
+      <w:pPr>
+        <w:ind w:left="5040" w:hanging="360"/>
+      </w:pPr>
+    </w:lvl>
+    <w:lvl w:ilvl="7" w:tplc="10090019" w:tentative="1">
+      <w:start w:val="1"/>
+      <w:numFmt w:val="lowerLetter"/>
+      <w:lvlText w:val="%8."/>
+      <w:lvlJc w:val="left"/>
+      <w:pPr>
+        <w:ind w:left="5760" w:hanging="360"/>
+      </w:pPr>
+    </w:lvl>
+    <w:lvl w:ilvl="8" w:tplc="1009001B" w:tentative="1">
+      <w:start w:val="1"/>
+      <w:numFmt w:val="lowerRoman"/>
+      <w:lvlText w:val="%9."/>
+      <w:lvlJc w:val="right"/>
+      <w:pPr>
+        <w:ind w:left="6480" w:hanging="180"/>
+      </w:pPr>
+    </w:lvl>
+  </w:abstractNum>
+  <w:abstractNum w:abstractNumId="9" w15:restartNumberingAfterBreak="0">
     <w:nsid w:val="6D3B337A"/>
     <w:multiLevelType w:val="hybridMultilevel"/>
     <w:tmpl w:val="08AACDF2"/>
@@ -1157,7 +2417,93 @@
       </w:pPr>
     </w:lvl>
   </w:abstractNum>
-  <w:abstractNum w:abstractNumId="7" w15:restartNumberingAfterBreak="0">
+  <w:abstractNum w:abstractNumId="10" w15:restartNumberingAfterBreak="0">
+    <w:nsid w:val="738A3FF7"/>
+    <w:multiLevelType w:val="hybridMultilevel"/>
+    <w:tmpl w:val="76787B5E"/>
+    <w:lvl w:ilvl="0" w:tplc="1009000F">
+      <w:start w:val="1"/>
+      <w:numFmt w:val="decimal"/>
+      <w:lvlText w:val="%1."/>
+      <w:lvlJc w:val="left"/>
+      <w:pPr>
+        <w:ind w:left="1146" w:hanging="360"/>
+      </w:pPr>
+    </w:lvl>
+    <w:lvl w:ilvl="1" w:tplc="10090019" w:tentative="1">
+      <w:start w:val="1"/>
+      <w:numFmt w:val="lowerLetter"/>
+      <w:lvlText w:val="%2."/>
+      <w:lvlJc w:val="left"/>
+      <w:pPr>
+        <w:ind w:left="1866" w:hanging="360"/>
+      </w:pPr>
+    </w:lvl>
+    <w:lvl w:ilvl="2" w:tplc="1009001B" w:tentative="1">
+      <w:start w:val="1"/>
+      <w:numFmt w:val="lowerRoman"/>
+      <w:lvlText w:val="%3."/>
+      <w:lvlJc w:val="right"/>
+      <w:pPr>
+        <w:ind w:left="2586" w:hanging="180"/>
+      </w:pPr>
+    </w:lvl>
+    <w:lvl w:ilvl="3" w:tplc="1009000F" w:tentative="1">
+      <w:start w:val="1"/>
+      <w:numFmt w:val="decimal"/>
+      <w:lvlText w:val="%4."/>
+      <w:lvlJc w:val="left"/>
+      <w:pPr>
+        <w:ind w:left="3306" w:hanging="360"/>
+      </w:pPr>
+    </w:lvl>
+    <w:lvl w:ilvl="4" w:tplc="10090019" w:tentative="1">
+      <w:start w:val="1"/>
+      <w:numFmt w:val="lowerLetter"/>
+      <w:lvlText w:val="%5."/>
+      <w:lvlJc w:val="left"/>
+      <w:pPr>
+        <w:ind w:left="4026" w:hanging="360"/>
+      </w:pPr>
+    </w:lvl>
+    <w:lvl w:ilvl="5" w:tplc="1009001B" w:tentative="1">
+      <w:start w:val="1"/>
+      <w:numFmt w:val="lowerRoman"/>
+      <w:lvlText w:val="%6."/>
+      <w:lvlJc w:val="right"/>
+      <w:pPr>
+        <w:ind w:left="4746" w:hanging="180"/>
+      </w:pPr>
+    </w:lvl>
+    <w:lvl w:ilvl="6" w:tplc="1009000F" w:tentative="1">
+      <w:start w:val="1"/>
+      <w:numFmt w:val="decimal"/>
+      <w:lvlText w:val="%7."/>
+      <w:lvlJc w:val="left"/>
+      <w:pPr>
+        <w:ind w:left="5466" w:hanging="360"/>
+      </w:pPr>
+    </w:lvl>
+    <w:lvl w:ilvl="7" w:tplc="10090019" w:tentative="1">
+      <w:start w:val="1"/>
+      <w:numFmt w:val="lowerLetter"/>
+      <w:lvlText w:val="%8."/>
+      <w:lvlJc w:val="left"/>
+      <w:pPr>
+        <w:ind w:left="6186" w:hanging="360"/>
+      </w:pPr>
+    </w:lvl>
+    <w:lvl w:ilvl="8" w:tplc="1009001B" w:tentative="1">
+      <w:start w:val="1"/>
+      <w:numFmt w:val="lowerRoman"/>
+      <w:lvlText w:val="%9."/>
+      <w:lvlJc w:val="right"/>
+      <w:pPr>
+        <w:ind w:left="6906" w:hanging="180"/>
+      </w:pPr>
+    </w:lvl>
+  </w:abstractNum>
+  <w:abstractNum w:abstractNumId="11" w15:restartNumberingAfterBreak="0">
     <w:nsid w:val="76AE4E88"/>
     <w:multiLevelType w:val="multilevel"/>
     <w:tmpl w:val="D512A170"/>
@@ -1270,7 +2616,7 @@
       </w:rPr>
     </w:lvl>
   </w:abstractNum>
-  <w:abstractNum w:abstractNumId="8" w15:restartNumberingAfterBreak="0">
+  <w:abstractNum w:abstractNumId="12" w15:restartNumberingAfterBreak="0">
     <w:nsid w:val="78B921B1"/>
     <w:multiLevelType w:val="hybridMultilevel"/>
     <w:tmpl w:val="78F007E4"/>
@@ -1357,7 +2703,7 @@
     </w:lvl>
   </w:abstractNum>
   <w:num w:numId="1">
-    <w:abstractNumId w:val="8"/>
+    <w:abstractNumId w:val="12"/>
   </w:num>
   <w:num w:numId="2">
     <w:abstractNumId w:val="3"/>
@@ -1375,13 +2721,25 @@
     <w:abstractNumId w:val="5"/>
   </w:num>
   <w:num w:numId="7">
-    <w:abstractNumId w:val="7"/>
+    <w:abstractNumId w:val="11"/>
   </w:num>
   <w:num w:numId="8">
-    <w:abstractNumId w:val="6"/>
+    <w:abstractNumId w:val="9"/>
   </w:num>
   <w:num w:numId="9">
     <w:abstractNumId w:val="2"/>
+  </w:num>
+  <w:num w:numId="10">
+    <w:abstractNumId w:val="10"/>
+  </w:num>
+  <w:num w:numId="11">
+    <w:abstractNumId w:val="7"/>
+  </w:num>
+  <w:num w:numId="12">
+    <w:abstractNumId w:val="6"/>
+  </w:num>
+  <w:num w:numId="13">
+    <w:abstractNumId w:val="8"/>
   </w:num>
 </w:numbering>
 </file>
@@ -1956,6 +3314,60 @@
       <w:szCs w:val="26"/>
     </w:rPr>
   </w:style>
+  <w:style w:type="paragraph" w:styleId="TOCHeading">
+    <w:name w:val="TOC Heading"/>
+    <w:basedOn w:val="Heading1"/>
+    <w:next w:val="Normal"/>
+    <w:uiPriority w:val="39"/>
+    <w:unhideWhenUsed/>
+    <w:qFormat/>
+    <w:rsid w:val="002C21E1"/>
+    <w:pPr>
+      <w:outlineLvl w:val="9"/>
+    </w:pPr>
+    <w:rPr>
+      <w:lang w:val="en-US"/>
+    </w:rPr>
+  </w:style>
+  <w:style w:type="paragraph" w:styleId="TOC1">
+    <w:name w:val="toc 1"/>
+    <w:basedOn w:val="Normal"/>
+    <w:next w:val="Normal"/>
+    <w:autoRedefine/>
+    <w:uiPriority w:val="39"/>
+    <w:unhideWhenUsed/>
+    <w:rsid w:val="002C21E1"/>
+    <w:pPr>
+      <w:spacing w:after="100"/>
+    </w:pPr>
+  </w:style>
+  <w:style w:type="paragraph" w:styleId="TOC2">
+    <w:name w:val="toc 2"/>
+    <w:basedOn w:val="Normal"/>
+    <w:next w:val="Normal"/>
+    <w:autoRedefine/>
+    <w:uiPriority w:val="39"/>
+    <w:unhideWhenUsed/>
+    <w:rsid w:val="00EB1680"/>
+    <w:pPr>
+      <w:tabs>
+        <w:tab w:val="right" w:leader="dot" w:pos="9350"/>
+      </w:tabs>
+      <w:spacing w:after="100"/>
+      <w:ind w:left="720"/>
+    </w:pPr>
+  </w:style>
+  <w:style w:type="character" w:styleId="Hyperlink">
+    <w:name w:val="Hyperlink"/>
+    <w:basedOn w:val="DefaultParagraphFont"/>
+    <w:uiPriority w:val="99"/>
+    <w:unhideWhenUsed/>
+    <w:rsid w:val="002C21E1"/>
+    <w:rPr>
+      <w:color w:val="0563C1" w:themeColor="hyperlink"/>
+      <w:u w:val="single"/>
+    </w:rPr>
+  </w:style>
 </w:styles>
 </file>
 
@@ -2259,7 +3671,7 @@
 </file>
 
 <file path=customXml/itemProps1.xml><?xml version="1.0" encoding="utf-8"?>
-<ds:datastoreItem xmlns:ds="http://schemas.openxmlformats.org/officeDocument/2006/customXml" ds:itemID="{6E5ED5B3-9D22-4152-8A98-0E308F9B6C41}">
+<ds:datastoreItem xmlns:ds="http://schemas.openxmlformats.org/officeDocument/2006/customXml" ds:itemID="{20953BFB-BEB0-4A40-A3D9-1E91398B2ED8}">
   <ds:schemaRefs>
     <ds:schemaRef ds:uri="http://schemas.openxmlformats.org/officeDocument/2006/bibliography"/>
   </ds:schemaRefs>

</xml_diff>